<commit_message>
review book syncfusion & others
</commit_message>
<xml_diff>
--- a/Wiki.docx
+++ b/Wiki.docx
@@ -8,6 +8,33 @@
           <w:color w:val="FF0000"/>
         </w:rPr>
       </w:pPr>
+      <w:r>
+        <w:fldChar w:fldCharType="begin"/>
+      </w:r>
+      <w:r>
+        <w:instrText xml:space="preserve"> HYPERLINK "https://www.ipgirl.com/128/quest-ce-que-gradle-dans-android-studio.html" </w:instrText>
+      </w:r>
+      <w:r>
+        <w:fldChar w:fldCharType="separate"/>
+      </w:r>
+      <w:r>
+        <w:rPr>
+          <w:rStyle w:val="Lienhypertexte"/>
+        </w:rPr>
+        <w:t>https://www.ipgirl.com/128/quest-ce-que-gradle-dans-android-studio.html</w:t>
+      </w:r>
+      <w:r>
+        <w:fldChar w:fldCharType="end"/>
+      </w:r>
+      <w:bookmarkStart w:id="0" w:name="_GoBack"/>
+      <w:bookmarkEnd w:id="0"/>
+    </w:p>
+    <w:p>
+      <w:pPr>
+        <w:rPr>
+          <w:color w:val="FF0000"/>
+        </w:rPr>
+      </w:pPr>
       <w:proofErr w:type="spellStart"/>
       <w:r>
         <w:rPr>
@@ -38,19 +65,7 @@
           <w:szCs w:val="21"/>
           <w:shd w:val="clear" w:color="auto" w:fill="FFFFFF"/>
         </w:rPr>
-        <w:t xml:space="preserve"> est un moteur de production fonctionnant sur la plateforme Java. Il permet de construire des pro</w:t>
-      </w:r>
-      <w:bookmarkStart w:id="0" w:name="_GoBack"/>
-      <w:bookmarkEnd w:id="0"/>
-      <w:r>
-        <w:rPr>
-          <w:rFonts w:ascii="Arial" w:hAnsi="Arial" w:cs="Arial"/>
-          <w:color w:val="222222"/>
-          <w:sz w:val="21"/>
-          <w:szCs w:val="21"/>
-          <w:shd w:val="clear" w:color="auto" w:fill="FFFFFF"/>
-        </w:rPr>
-        <w:t xml:space="preserve">jets en Java, Scala, </w:t>
+        <w:t xml:space="preserve"> est un moteur de production fonctionnant sur la plateforme Java. Il permet de construire des projets en Java, Scala, </w:t>
       </w:r>
       <w:proofErr w:type="spellStart"/>
       <w:r>
@@ -506,6 +521,18 @@
     <w:semiHidden/>
     <w:unhideWhenUsed/>
   </w:style>
+  <w:style w:type="character" w:styleId="Lienhypertexte">
+    <w:name w:val="Hyperlink"/>
+    <w:basedOn w:val="Policepardfaut"/>
+    <w:uiPriority w:val="99"/>
+    <w:semiHidden/>
+    <w:unhideWhenUsed/>
+    <w:rsid w:val="0054095B"/>
+    <w:rPr>
+      <w:color w:val="0000FF"/>
+      <w:u w:val="single"/>
+    </w:rPr>
+  </w:style>
 </w:styles>
 </file>
 

</xml_diff>

<commit_message>
next action Tool bar activity
</commit_message>
<xml_diff>
--- a/Wiki.docx
+++ b/Wiki.docx
@@ -43,6 +43,11 @@
       </w:hyperlink>
     </w:p>
     <w:p>
+      <w:pPr>
+        <w:rPr>
+          <w:rStyle w:val="Lienhypertexte"/>
+        </w:rPr>
+      </w:pPr>
       <w:hyperlink r:id="rId6" w:history="1">
         <w:r>
           <w:rPr>
@@ -55,11 +60,41 @@
     <w:p>
       <w:pPr>
         <w:rPr>
-          <w:color w:val="FF0000"/>
+          <w:rStyle w:val="Lienhypertexte"/>
         </w:rPr>
       </w:pPr>
+      <w:r>
+        <w:rPr>
+          <w:rStyle w:val="Lienhypertexte"/>
+        </w:rPr>
+        <w:t>&gt;&gt;&gt;</w:t>
+      </w:r>
       <w:bookmarkStart w:id="0" w:name="_GoBack"/>
       <w:bookmarkEnd w:id="0"/>
+      <w:r>
+        <w:rPr>
+          <w:rStyle w:val="Lienhypertexte"/>
+        </w:rPr>
+        <w:t>icons</w:t>
+      </w:r>
+    </w:p>
+    <w:p>
+      <w:hyperlink r:id="rId7" w:history="1">
+        <w:r>
+          <w:rPr>
+            <w:rStyle w:val="Lienhypertexte"/>
+          </w:rPr>
+          <w:t>https://material.io/design/navigation/understanding-navigation.html</w:t>
+        </w:r>
+      </w:hyperlink>
+    </w:p>
+    <w:p/>
+    <w:p>
+      <w:pPr>
+        <w:rPr>
+          <w:color w:val="FF0000"/>
+        </w:rPr>
+      </w:pPr>
     </w:p>
     <w:p>
       <w:pPr>
@@ -166,51 +201,15 @@
     </w:p>
     <w:p>
       <w:r>
+        <w:rPr>
+          <w:noProof/>
+          <w:lang w:eastAsia="fr-FR"/>
+        </w:rPr>
         <w:drawing>
           <wp:inline distT="0" distB="0" distL="0" distR="0" wp14:anchorId="7179CA4F" wp14:editId="6751E1B9">
             <wp:extent cx="3705742" cy="2400635"/>
             <wp:effectExtent l="0" t="0" r="9525" b="0"/>
             <wp:docPr id="1" name="Image 1"/>
-            <wp:cNvGraphicFramePr>
-              <a:graphicFrameLocks xmlns:a="http://schemas.openxmlformats.org/drawingml/2006/main" noChangeAspect="1"/>
-            </wp:cNvGraphicFramePr>
-            <a:graphic xmlns:a="http://schemas.openxmlformats.org/drawingml/2006/main">
-              <a:graphicData uri="http://schemas.openxmlformats.org/drawingml/2006/picture">
-                <pic:pic xmlns:pic="http://schemas.openxmlformats.org/drawingml/2006/picture">
-                  <pic:nvPicPr>
-                    <pic:cNvPr id="1" name=""/>
-                    <pic:cNvPicPr/>
-                  </pic:nvPicPr>
-                  <pic:blipFill>
-                    <a:blip r:embed="rId7"/>
-                    <a:stretch>
-                      <a:fillRect/>
-                    </a:stretch>
-                  </pic:blipFill>
-                  <pic:spPr>
-                    <a:xfrm>
-                      <a:off x="0" y="0"/>
-                      <a:ext cx="3705742" cy="2400635"/>
-                    </a:xfrm>
-                    <a:prstGeom prst="rect">
-                      <a:avLst/>
-                    </a:prstGeom>
-                  </pic:spPr>
-                </pic:pic>
-              </a:graphicData>
-            </a:graphic>
-          </wp:inline>
-        </w:drawing>
-      </w:r>
-    </w:p>
-    <w:p>
-      <w:r>
-        <w:lastRenderedPageBreak/>
-        <w:drawing>
-          <wp:inline distT="0" distB="0" distL="0" distR="0" wp14:anchorId="68FB4F00" wp14:editId="6727E611">
-            <wp:extent cx="5760720" cy="4456430"/>
-            <wp:effectExtent l="0" t="0" r="0" b="1270"/>
-            <wp:docPr id="2" name="Image 2"/>
             <wp:cNvGraphicFramePr>
               <a:graphicFrameLocks xmlns:a="http://schemas.openxmlformats.org/drawingml/2006/main" noChangeAspect="1"/>
             </wp:cNvGraphicFramePr>
@@ -230,7 +229,7 @@
                   <pic:spPr>
                     <a:xfrm>
                       <a:off x="0" y="0"/>
-                      <a:ext cx="5760720" cy="4456430"/>
+                      <a:ext cx="3705742" cy="2400635"/>
                     </a:xfrm>
                     <a:prstGeom prst="rect">
                       <a:avLst/>
@@ -243,70 +242,18 @@
         </w:drawing>
       </w:r>
     </w:p>
-    <w:p/>
-    <w:p>
-      <w:pPr>
-        <w:rPr>
-          <w:b/>
-          <w:color w:val="FF0000"/>
-        </w:rPr>
-      </w:pPr>
-      <w:r>
-        <w:rPr>
-          <w:b/>
-          <w:color w:val="FF0000"/>
-        </w:rPr>
-        <w:t>&gt;</w:t>
-      </w:r>
-      <w:proofErr w:type="spellStart"/>
-      <w:r>
-        <w:rPr>
-          <w:b/>
-          <w:color w:val="FF0000"/>
-        </w:rPr>
-        <w:t>dynamically</w:t>
-      </w:r>
-      <w:proofErr w:type="spellEnd"/>
-      <w:r>
-        <w:rPr>
-          <w:b/>
-          <w:color w:val="FF0000"/>
-        </w:rPr>
-        <w:t xml:space="preserve"> Data </w:t>
-      </w:r>
-      <w:proofErr w:type="spellStart"/>
-      <w:r>
-        <w:rPr>
-          <w:b/>
-          <w:color w:val="FF0000"/>
-        </w:rPr>
-        <w:t>Grid</w:t>
-      </w:r>
-      <w:proofErr w:type="spellEnd"/>
-      <w:r>
-        <w:rPr>
-          <w:b/>
-          <w:color w:val="FF0000"/>
-        </w:rPr>
-        <w:t>/</w:t>
-      </w:r>
-      <w:proofErr w:type="spellStart"/>
-      <w:r>
-        <w:rPr>
-          <w:b/>
-          <w:color w:val="FF0000"/>
-        </w:rPr>
-        <w:t>Listview</w:t>
-      </w:r>
-      <w:proofErr w:type="spellEnd"/>
-    </w:p>
-    <w:p>
-      <w:r>
+    <w:p>
+      <w:r>
+        <w:rPr>
+          <w:noProof/>
+          <w:lang w:eastAsia="fr-FR"/>
+        </w:rPr>
+        <w:lastRenderedPageBreak/>
         <w:drawing>
-          <wp:inline distT="0" distB="0" distL="0" distR="0" wp14:anchorId="38790759" wp14:editId="3FF9C364">
-            <wp:extent cx="5696745" cy="2038635"/>
-            <wp:effectExtent l="0" t="0" r="0" b="0"/>
-            <wp:docPr id="3" name="Image 3"/>
+          <wp:inline distT="0" distB="0" distL="0" distR="0" wp14:anchorId="68FB4F00" wp14:editId="6727E611">
+            <wp:extent cx="5760720" cy="4456430"/>
+            <wp:effectExtent l="0" t="0" r="0" b="1270"/>
+            <wp:docPr id="2" name="Image 2"/>
             <wp:cNvGraphicFramePr>
               <a:graphicFrameLocks xmlns:a="http://schemas.openxmlformats.org/drawingml/2006/main" noChangeAspect="1"/>
             </wp:cNvGraphicFramePr>
@@ -326,7 +273,7 @@
                   <pic:spPr>
                     <a:xfrm>
                       <a:off x="0" y="0"/>
-                      <a:ext cx="5696745" cy="2038635"/>
+                      <a:ext cx="5760720" cy="4456430"/>
                     </a:xfrm>
                     <a:prstGeom prst="rect">
                       <a:avLst/>
@@ -339,6 +286,7 @@
         </w:drawing>
       </w:r>
     </w:p>
+    <w:p/>
     <w:p>
       <w:pPr>
         <w:rPr>
@@ -351,17 +299,61 @@
           <w:b/>
           <w:color w:val="FF0000"/>
         </w:rPr>
-        <w:t>&gt;&gt;custom Adapter</w:t>
-      </w:r>
-    </w:p>
-    <w:p>
-      <w:r>
-        <w:lastRenderedPageBreak/>
+        <w:t>&gt;</w:t>
+      </w:r>
+      <w:proofErr w:type="spellStart"/>
+      <w:r>
+        <w:rPr>
+          <w:b/>
+          <w:color w:val="FF0000"/>
+        </w:rPr>
+        <w:t>dynamically</w:t>
+      </w:r>
+      <w:proofErr w:type="spellEnd"/>
+      <w:r>
+        <w:rPr>
+          <w:b/>
+          <w:color w:val="FF0000"/>
+        </w:rPr>
+        <w:t xml:space="preserve"> Data </w:t>
+      </w:r>
+      <w:proofErr w:type="spellStart"/>
+      <w:r>
+        <w:rPr>
+          <w:b/>
+          <w:color w:val="FF0000"/>
+        </w:rPr>
+        <w:t>Grid</w:t>
+      </w:r>
+      <w:proofErr w:type="spellEnd"/>
+      <w:r>
+        <w:rPr>
+          <w:b/>
+          <w:color w:val="FF0000"/>
+        </w:rPr>
+        <w:t>/</w:t>
+      </w:r>
+      <w:proofErr w:type="spellStart"/>
+      <w:r>
+        <w:rPr>
+          <w:b/>
+          <w:color w:val="FF0000"/>
+        </w:rPr>
+        <w:t>Listview</w:t>
+      </w:r>
+      <w:proofErr w:type="spellEnd"/>
+    </w:p>
+    <w:p>
+      <w:r>
+        <w:rPr>
+          <w:noProof/>
+          <w:lang w:eastAsia="fr-FR"/>
+        </w:rPr>
         <w:drawing>
-          <wp:inline distT="0" distB="0" distL="0" distR="0" wp14:anchorId="08305B9B" wp14:editId="1C3CB888">
-            <wp:extent cx="4372585" cy="1952898"/>
-            <wp:effectExtent l="0" t="0" r="0" b="9525"/>
-            <wp:docPr id="4" name="Image 4"/>
+          <wp:inline distT="0" distB="0" distL="0" distR="0" wp14:anchorId="38790759" wp14:editId="3FF9C364">
+            <wp:extent cx="5696745" cy="2038635"/>
+            <wp:effectExtent l="0" t="0" r="0" b="0"/>
+            <wp:docPr id="3" name="Image 3"/>
             <wp:cNvGraphicFramePr>
               <a:graphicFrameLocks xmlns:a="http://schemas.openxmlformats.org/drawingml/2006/main" noChangeAspect="1"/>
             </wp:cNvGraphicFramePr>
@@ -381,6 +373,65 @@
                   <pic:spPr>
                     <a:xfrm>
                       <a:off x="0" y="0"/>
+                      <a:ext cx="5696745" cy="2038635"/>
+                    </a:xfrm>
+                    <a:prstGeom prst="rect">
+                      <a:avLst/>
+                    </a:prstGeom>
+                  </pic:spPr>
+                </pic:pic>
+              </a:graphicData>
+            </a:graphic>
+          </wp:inline>
+        </w:drawing>
+      </w:r>
+    </w:p>
+    <w:p>
+      <w:pPr>
+        <w:rPr>
+          <w:b/>
+          <w:color w:val="FF0000"/>
+        </w:rPr>
+      </w:pPr>
+      <w:r>
+        <w:rPr>
+          <w:b/>
+          <w:color w:val="FF0000"/>
+        </w:rPr>
+        <w:t>&gt;&gt;custom Adapter</w:t>
+      </w:r>
+    </w:p>
+    <w:p>
+      <w:r>
+        <w:rPr>
+          <w:noProof/>
+          <w:lang w:eastAsia="fr-FR"/>
+        </w:rPr>
+        <w:lastRenderedPageBreak/>
+        <w:drawing>
+          <wp:inline distT="0" distB="0" distL="0" distR="0" wp14:anchorId="08305B9B" wp14:editId="1C3CB888">
+            <wp:extent cx="4372585" cy="1952898"/>
+            <wp:effectExtent l="0" t="0" r="0" b="9525"/>
+            <wp:docPr id="4" name="Image 4"/>
+            <wp:cNvGraphicFramePr>
+              <a:graphicFrameLocks xmlns:a="http://schemas.openxmlformats.org/drawingml/2006/main" noChangeAspect="1"/>
+            </wp:cNvGraphicFramePr>
+            <a:graphic xmlns:a="http://schemas.openxmlformats.org/drawingml/2006/main">
+              <a:graphicData uri="http://schemas.openxmlformats.org/drawingml/2006/picture">
+                <pic:pic xmlns:pic="http://schemas.openxmlformats.org/drawingml/2006/picture">
+                  <pic:nvPicPr>
+                    <pic:cNvPr id="1" name=""/>
+                    <pic:cNvPicPr/>
+                  </pic:nvPicPr>
+                  <pic:blipFill>
+                    <a:blip r:embed="rId11"/>
+                    <a:stretch>
+                      <a:fillRect/>
+                    </a:stretch>
+                  </pic:blipFill>
+                  <pic:spPr>
+                    <a:xfrm>
+                      <a:off x="0" y="0"/>
                       <a:ext cx="4372585" cy="1952898"/>
                     </a:xfrm>
                     <a:prstGeom prst="rect">
@@ -428,7 +479,7 @@
                     <pic:cNvPicPr/>
                   </pic:nvPicPr>
                   <pic:blipFill>
-                    <a:blip r:embed="rId11"/>
+                    <a:blip r:embed="rId12"/>
                     <a:stretch>
                       <a:fillRect/>
                     </a:stretch>

</xml_diff>